<commit_message>
updated with tighter gates
</commit_message>
<xml_diff>
--- a/introduction-to-clean-up-gating.docx
+++ b/introduction-to-clean-up-gating.docx
@@ -44,22 +44,38 @@
     </w:p>
     <w:p>
       <w:pPr>
-        <w:pStyle w:val="Date"/>
-      </w:pPr>
-      <w:r>
-        <w:t xml:space="preserve">08</w:t>
-      </w:r>
-      <w:r>
-        <w:t xml:space="preserve"> </w:t>
-      </w:r>
-      <w:r>
-        <w:t xml:space="preserve">March</w:t>
-      </w:r>
-      <w:r>
-        <w:t xml:space="preserve"> </w:t>
-      </w:r>
-      <w:r>
-        <w:t xml:space="preserve">2022</w:t>
+        <w:pStyle w:val="FirstParagraph"/>
+      </w:pPr>
+      <w:r>
+        <w:t xml:space="preserve">last updated</w:t>
+      </w:r>
+    </w:p>
+    <w:p>
+      <w:pPr>
+        <w:pStyle w:val="SourceCode"/>
+      </w:pPr>
+      <w:r>
+        <w:rPr>
+          <w:rStyle w:val="KeywordTok"/>
+        </w:rPr>
+        <w:t xml:space="preserve">date</w:t>
+      </w:r>
+      <w:r>
+        <w:rPr>
+          <w:rStyle w:val="NormalTok"/>
+        </w:rPr>
+        <w:t xml:space="preserve">()</w:t>
+      </w:r>
+    </w:p>
+    <w:p>
+      <w:pPr>
+        <w:pStyle w:val="SourceCode"/>
+      </w:pPr>
+      <w:r>
+        <w:rPr>
+          <w:rStyle w:val="VerbatimChar"/>
+        </w:rPr>
+        <w:t xml:space="preserve">## [1] "Thu Apr 07 10:26:45 2022"</w:t>
       </w:r>
     </w:p>
     <w:p>
@@ -1041,7 +1057,7 @@
         <w:pStyle w:val="FirstParagraph"/>
       </w:pPr>
       <w:r>
-        <w:t xml:space="preserve">I have already made many functions that can be used for reading, transforming, gating and plotting in R. These functions can be found on github</w:t>
+        <w:t xml:space="preserve">I have already made many functions that can be used for reading, transforming, gating, plotting and analysing in R. These functions can be found on github</w:t>
       </w:r>
       <w:r>
         <w:t xml:space="preserve"> </w:t>
@@ -1420,7 +1436,7 @@
         <w:pStyle w:val="FirstParagraph"/>
       </w:pPr>
       <w:r>
-        <w:t xml:space="preserve">I here choose to only look at the first 6 files, which is.</w:t>
+        <w:t xml:space="preserve">I here choose to only look at six files, which is.</w:t>
       </w:r>
     </w:p>
     <w:p>
@@ -4395,7 +4411,7 @@
               <a:graphicData uri="http://schemas.openxmlformats.org/drawingml/2006/picture">
                 <pic:pic>
                   <pic:nvPicPr>
-                    <pic:cNvPr descr="introduction-to-clean-up-gating_files/figure-docx/unnamed-chunk-24-1.png" id="0" name="Picture"/>
+                    <pic:cNvPr descr="introduction-to-clean-up-gating_files/figure-docx/unnamed-chunk-25-1.png" id="0" name="Picture"/>
                     <pic:cNvPicPr>
                       <a:picLocks noChangeArrowheads="1" noChangeAspect="1"/>
                     </pic:cNvPicPr>
@@ -4680,7 +4696,7 @@
               <a:graphicData uri="http://schemas.openxmlformats.org/drawingml/2006/picture">
                 <pic:pic>
                   <pic:nvPicPr>
-                    <pic:cNvPr descr="introduction-to-clean-up-gating_files/figure-docx/unnamed-chunk-26-1.png" id="0" name="Picture"/>
+                    <pic:cNvPr descr="introduction-to-clean-up-gating_files/figure-docx/unnamed-chunk-27-1.png" id="0" name="Picture"/>
                     <pic:cNvPicPr>
                       <a:picLocks noChangeArrowheads="1" noChangeAspect="1"/>
                     </pic:cNvPicPr>
@@ -4764,7 +4780,7 @@
               <a:graphicData uri="http://schemas.openxmlformats.org/drawingml/2006/picture">
                 <pic:pic>
                   <pic:nvPicPr>
-                    <pic:cNvPr descr="introduction-to-clean-up-gating_files/figure-docx/unnamed-chunk-27-1.png" id="0" name="Picture"/>
+                    <pic:cNvPr descr="introduction-to-clean-up-gating_files/figure-docx/unnamed-chunk-28-1.png" id="0" name="Picture"/>
                     <pic:cNvPicPr>
                       <a:picLocks noChangeArrowheads="1" noChangeAspect="1"/>
                     </pic:cNvPicPr>
@@ -5055,7 +5071,7 @@
         <w:rPr>
           <w:rStyle w:val="VerbatimChar"/>
         </w:rPr>
-        <w:t xml:space="preserve">## Picking joint bandwidth of 0.0225</w:t>
+        <w:t xml:space="preserve">## Picking joint bandwidth of 0.0226</w:t>
       </w:r>
     </w:p>
     <w:p>
@@ -5072,7 +5088,7 @@
               <a:graphicData uri="http://schemas.openxmlformats.org/drawingml/2006/picture">
                 <pic:pic>
                   <pic:nvPicPr>
-                    <pic:cNvPr descr="introduction-to-clean-up-gating_files/figure-docx/unnamed-chunk-29-1.png" id="0" name="Picture"/>
+                    <pic:cNvPr descr="introduction-to-clean-up-gating_files/figure-docx/unnamed-chunk-30-1.png" id="0" name="Picture"/>
                     <pic:cNvPicPr>
                       <a:picLocks noChangeArrowheads="1" noChangeAspect="1"/>
                     </pic:cNvPicPr>
@@ -6186,7 +6202,7 @@
               <a:graphicData uri="http://schemas.openxmlformats.org/drawingml/2006/picture">
                 <pic:pic>
                   <pic:nvPicPr>
-                    <pic:cNvPr descr="introduction-to-clean-up-gating_files/figure-docx/unnamed-chunk-36-1.png" id="0" name="Picture"/>
+                    <pic:cNvPr descr="introduction-to-clean-up-gating_files/figure-docx/unnamed-chunk-37-1.png" id="0" name="Picture"/>
                     <pic:cNvPicPr>
                       <a:picLocks noChangeArrowheads="1" noChangeAspect="1"/>
                     </pic:cNvPicPr>
@@ -6224,7 +6240,7 @@
         <w:pStyle w:val="BodyText"/>
       </w:pPr>
       <w:r>
-        <w:t xml:space="preserve">The function find_gaussian_gates_second_top() are used to find lower and upper gate for the positiv signal of the residuals.</w:t>
+        <w:t xml:space="preserve">The function find_gaussian_gates_second_top() are used to find lower and upper gate for the positiv signal of the residuals. The higher the percentages used the tighter the gates.</w:t>
       </w:r>
       <w:r>
         <w:t xml:space="preserve"> </w:t>
@@ -6281,7 +6297,7 @@
         </w:numPr>
       </w:pPr>
       <w:r>
-        <w:t xml:space="preserve">lower_gate_percent: tells where the lower gate is placed. See figure and explanation above, here 10 %</w:t>
+        <w:t xml:space="preserve">lower_gate_percent: tells where the lower gate is placed. See figure and explanation above, here 25 %</w:t>
       </w:r>
     </w:p>
     <w:p>
@@ -6293,7 +6309,7 @@
         </w:numPr>
       </w:pPr>
       <w:r>
-        <w:t xml:space="preserve">upper_gate_percent: tells where the upper gate is placed. See figure and explanation above, here 10 %</w:t>
+        <w:t xml:space="preserve">upper_gate_percent: tells where the upper gate is placed. See figure and explanation above, here 25 %</w:t>
       </w:r>
     </w:p>
     <w:p>
@@ -6384,7 +6400,7 @@
         <w:rPr>
           <w:rStyle w:val="DecValTok"/>
         </w:rPr>
-        <w:t xml:space="preserve">10</w:t>
+        <w:t xml:space="preserve">25</w:t>
       </w:r>
       <w:r>
         <w:rPr>
@@ -6408,7 +6424,7 @@
         <w:rPr>
           <w:rStyle w:val="DecValTok"/>
         </w:rPr>
-        <w:t xml:space="preserve">10</w:t>
+        <w:t xml:space="preserve">25</w:t>
       </w:r>
       <w:r>
         <w:rPr>
@@ -6623,7 +6639,7 @@
               <a:graphicData uri="http://schemas.openxmlformats.org/drawingml/2006/picture">
                 <pic:pic>
                   <pic:nvPicPr>
-                    <pic:cNvPr descr="introduction-to-clean-up-gating_files/figure-docx/unnamed-chunk-38-1.png" id="0" name="Picture"/>
+                    <pic:cNvPr descr="introduction-to-clean-up-gating_files/figure-docx/unnamed-chunk-39-1.png" id="0" name="Picture"/>
                     <pic:cNvPicPr>
                       <a:picLocks noChangeArrowheads="1" noChangeAspect="1"/>
                     </pic:cNvPicPr>
@@ -6707,7 +6723,7 @@
               <a:graphicData uri="http://schemas.openxmlformats.org/drawingml/2006/picture">
                 <pic:pic>
                   <pic:nvPicPr>
-                    <pic:cNvPr descr="introduction-to-clean-up-gating_files/figure-docx/unnamed-chunk-39-1.png" id="0" name="Picture"/>
+                    <pic:cNvPr descr="introduction-to-clean-up-gating_files/figure-docx/unnamed-chunk-40-1.png" id="0" name="Picture"/>
                     <pic:cNvPicPr>
                       <a:picLocks noChangeArrowheads="1" noChangeAspect="1"/>
                     </pic:cNvPicPr>
@@ -7019,7 +7035,7 @@
         <w:rPr>
           <w:rStyle w:val="VerbatimChar"/>
         </w:rPr>
-        <w:t xml:space="preserve">## Picking joint bandwidth of 0.061</w:t>
+        <w:t xml:space="preserve">## Picking joint bandwidth of 0.0614</w:t>
       </w:r>
     </w:p>
     <w:p>
@@ -7036,7 +7052,7 @@
               <a:graphicData uri="http://schemas.openxmlformats.org/drawingml/2006/picture">
                 <pic:pic>
                   <pic:nvPicPr>
-                    <pic:cNvPr descr="introduction-to-clean-up-gating_files/figure-docx/unnamed-chunk-41-1.png" id="0" name="Picture"/>
+                    <pic:cNvPr descr="introduction-to-clean-up-gating_files/figure-docx/unnamed-chunk-42-1.png" id="0" name="Picture"/>
                     <pic:cNvPicPr>
                       <a:picLocks noChangeArrowheads="1" noChangeAspect="1"/>
                     </pic:cNvPicPr>
@@ -7675,7 +7691,7 @@
         <w:rPr>
           <w:rStyle w:val="VerbatimChar"/>
         </w:rPr>
-        <w:t xml:space="preserve">## [1] 74.51777 87.22774 78.03582 80.44530 86.73438 86.52401</w:t>
+        <w:t xml:space="preserve">## [1] 62.65796 79.33104 66.24165 70.02803 78.52595 79.36938</w:t>
       </w:r>
     </w:p>
     <w:p>
@@ -7804,7 +7820,7 @@
         <w:pStyle w:val="FirstParagraph"/>
       </w:pPr>
       <w:r>
-        <w:t xml:space="preserve">Center is gated in the same way as Residuals by using the function find_gaussian_gates_second_top(). Also, here we have chosen to use 10% gaussian gates for both lower and upper gate. This must be adjusted to what level you want to use for your data. Plots are made and if wanted saved in the same way as for Residuals.</w:t>
+        <w:t xml:space="preserve">Center is gated in the same way as Residuals by using the function find_gaussian_gates_second_top(). Also, here we have chosen to use 25% gaussian gates for both lower and upper gate. This must be adjusted to what level you want to use for your data. Plots are made and if wanted saved in the same way as for Residuals.</w:t>
       </w:r>
     </w:p>
     <w:p>
@@ -7821,7 +7837,7 @@
               <a:graphicData uri="http://schemas.openxmlformats.org/drawingml/2006/picture">
                 <pic:pic>
                   <pic:nvPicPr>
-                    <pic:cNvPr descr="introduction-to-clean-up-gating_files/figure-docx/unnamed-chunk-45-1.png" id="0" name="Picture"/>
+                    <pic:cNvPr descr="introduction-to-clean-up-gating_files/figure-docx/unnamed-chunk-46-1.png" id="0" name="Picture"/>
                     <pic:cNvPicPr>
                       <a:picLocks noChangeArrowheads="1" noChangeAspect="1"/>
                     </pic:cNvPicPr>
@@ -7942,7 +7958,7 @@
               <a:graphicData uri="http://schemas.openxmlformats.org/drawingml/2006/picture">
                 <pic:pic>
                   <pic:nvPicPr>
-                    <pic:cNvPr descr="introduction-to-clean-up-gating_files/figure-docx/unnamed-chunk-45-2.png" id="0" name="Picture"/>
+                    <pic:cNvPr descr="introduction-to-clean-up-gating_files/figure-docx/unnamed-chunk-46-2.png" id="0" name="Picture"/>
                     <pic:cNvPicPr>
                       <a:picLocks noChangeArrowheads="1" noChangeAspect="1"/>
                     </pic:cNvPicPr>
@@ -8034,7 +8050,7 @@
         <w:rPr>
           <w:rStyle w:val="VerbatimChar"/>
         </w:rPr>
-        <w:t xml:space="preserve">## [1] 95.25788 93.32268 94.13916 93.97810 94.00471 92.75864</w:t>
+        <w:t xml:space="preserve">## [1] 87.31999 86.80169 84.42658 83.36529 88.00442 84.79708</w:t>
       </w:r>
     </w:p>
     <w:p>
@@ -8145,7 +8161,7 @@
         <w:pStyle w:val="FirstParagraph"/>
       </w:pPr>
       <w:r>
-        <w:t xml:space="preserve">Also offset is gated in the same way as Residuals and Center by using the function find_gaussian_gates_second_top(). But here we have chosen to using 18 % gaussian gates for both lower and upper gate. This must be adjusted to what level you want to use for your data. Plots are made and if wanted saved in the same way as for Residuals.</w:t>
+        <w:t xml:space="preserve">Also offset is gated in the same way as Residuals and Center by using the function find_gaussian_gates_second_top(). Here we have chosen to using 25 % gaussian gates for both lower and upper gate. This must be adjusted to what level you want to use for your data. Plots are made and if wanted saved in the same way as for Residuals.</w:t>
       </w:r>
     </w:p>
     <w:p>
@@ -8237,7 +8253,7 @@
         <w:rPr>
           <w:rStyle w:val="DecValTok"/>
         </w:rPr>
-        <w:t xml:space="preserve">18</w:t>
+        <w:t xml:space="preserve">25</w:t>
       </w:r>
       <w:r>
         <w:rPr>
@@ -8261,7 +8277,7 @@
         <w:rPr>
           <w:rStyle w:val="DecValTok"/>
         </w:rPr>
-        <w:t xml:space="preserve">18</w:t>
+        <w:t xml:space="preserve">25</w:t>
       </w:r>
       <w:r>
         <w:rPr>
@@ -8449,7 +8465,7 @@
               <a:graphicData uri="http://schemas.openxmlformats.org/drawingml/2006/picture">
                 <pic:pic>
                   <pic:nvPicPr>
-                    <pic:cNvPr descr="introduction-to-clean-up-gating_files/figure-docx/unnamed-chunk-49-1.png" id="0" name="Picture"/>
+                    <pic:cNvPr descr="introduction-to-clean-up-gating_files/figure-docx/unnamed-chunk-50-1.png" id="0" name="Picture"/>
                     <pic:cNvPicPr>
                       <a:picLocks noChangeArrowheads="1" noChangeAspect="1"/>
                     </pic:cNvPicPr>
@@ -8740,7 +8756,7 @@
         <w:rPr>
           <w:rStyle w:val="VerbatimChar"/>
         </w:rPr>
-        <w:t xml:space="preserve">## Picking joint bandwidth of 0.0278</w:t>
+        <w:t xml:space="preserve">## Picking joint bandwidth of 0.0248</w:t>
       </w:r>
     </w:p>
     <w:p>
@@ -8757,7 +8773,7 @@
               <a:graphicData uri="http://schemas.openxmlformats.org/drawingml/2006/picture">
                 <pic:pic>
                   <pic:nvPicPr>
-                    <pic:cNvPr descr="introduction-to-clean-up-gating_files/figure-docx/unnamed-chunk-49-2.png" id="0" name="Picture"/>
+                    <pic:cNvPr descr="introduction-to-clean-up-gating_files/figure-docx/unnamed-chunk-50-2.png" id="0" name="Picture"/>
                     <pic:cNvPicPr>
                       <a:picLocks noChangeArrowheads="1" noChangeAspect="1"/>
                     </pic:cNvPicPr>
@@ -9321,7 +9337,7 @@
         <w:rPr>
           <w:rStyle w:val="VerbatimChar"/>
         </w:rPr>
-        <w:t xml:space="preserve">## [1] 75.11237 82.79327 76.27869 77.85123 81.65660 78.40036</w:t>
+        <w:t xml:space="preserve">## [1] 71.45572 82.52361 74.12563 77.10550 80.41423 75.00475</w:t>
       </w:r>
     </w:p>
     <w:p>
@@ -9494,7 +9510,7 @@
               <a:graphicData uri="http://schemas.openxmlformats.org/drawingml/2006/picture">
                 <pic:pic>
                   <pic:nvPicPr>
-                    <pic:cNvPr descr="introduction-to-clean-up-gating_files/figure-docx/unnamed-chunk-53-1.png" id="0" name="Picture"/>
+                    <pic:cNvPr descr="introduction-to-clean-up-gating_files/figure-docx/unnamed-chunk-54-1.png" id="0" name="Picture"/>
                     <pic:cNvPicPr>
                       <a:picLocks noChangeArrowheads="1" noChangeAspect="1"/>
                     </pic:cNvPicPr>
@@ -9589,7 +9605,7 @@
         </w:numPr>
       </w:pPr>
       <w:r>
-        <w:t xml:space="preserve">lower_gate_percent: tells where the lower gate is placed. See figure and explanation above, here 7 %</w:t>
+        <w:t xml:space="preserve">lower_gate_percent: tells where the lower gate is placed. See figure and explanation above, here 20 %</w:t>
       </w:r>
     </w:p>
     <w:p>
@@ -9601,7 +9617,7 @@
         </w:numPr>
       </w:pPr>
       <w:r>
-        <w:t xml:space="preserve">upper_gate_percent: tells where the upper gate is placed. See figure and explanation above, here 7 %</w:t>
+        <w:t xml:space="preserve">upper_gate_percent: tells where the upper gate is placed. See figure and explanation above, here 20 %</w:t>
       </w:r>
     </w:p>
     <w:p>
@@ -9701,7 +9717,7 @@
         <w:rPr>
           <w:rStyle w:val="DecValTok"/>
         </w:rPr>
-        <w:t xml:space="preserve">7</w:t>
+        <w:t xml:space="preserve">20</w:t>
       </w:r>
       <w:r>
         <w:rPr>
@@ -9725,7 +9741,7 @@
         <w:rPr>
           <w:rStyle w:val="DecValTok"/>
         </w:rPr>
-        <w:t xml:space="preserve">7</w:t>
+        <w:t xml:space="preserve">20</w:t>
       </w:r>
       <w:r>
         <w:rPr>
@@ -9889,7 +9905,7 @@
         <w:rPr>
           <w:rStyle w:val="VerbatimChar"/>
         </w:rPr>
-        <w:t xml:space="preserve">## Picking joint bandwidth of 0.0378</w:t>
+        <w:t xml:space="preserve">## Picking joint bandwidth of 0.0322</w:t>
       </w:r>
     </w:p>
     <w:p>
@@ -9906,7 +9922,7 @@
               <a:graphicData uri="http://schemas.openxmlformats.org/drawingml/2006/picture">
                 <pic:pic>
                   <pic:nvPicPr>
-                    <pic:cNvPr descr="introduction-to-clean-up-gating_files/figure-docx/unnamed-chunk-54-1.png" id="0" name="Picture"/>
+                    <pic:cNvPr descr="introduction-to-clean-up-gating_files/figure-docx/unnamed-chunk-55-1.png" id="0" name="Picture"/>
                     <pic:cNvPicPr>
                       <a:picLocks noChangeArrowheads="1" noChangeAspect="1"/>
                     </pic:cNvPicPr>
@@ -10078,7 +10094,7 @@
               <a:graphicData uri="http://schemas.openxmlformats.org/drawingml/2006/picture">
                 <pic:pic>
                   <pic:nvPicPr>
-                    <pic:cNvPr descr="introduction-to-clean-up-gating_files/figure-docx/unnamed-chunk-54-2.png" id="0" name="Picture"/>
+                    <pic:cNvPr descr="introduction-to-clean-up-gating_files/figure-docx/unnamed-chunk-55-2.png" id="0" name="Picture"/>
                     <pic:cNvPicPr>
                       <a:picLocks noChangeArrowheads="1" noChangeAspect="1"/>
                     </pic:cNvPicPr>
@@ -10722,7 +10738,7 @@
         <w:rPr>
           <w:rStyle w:val="VerbatimChar"/>
         </w:rPr>
-        <w:t xml:space="preserve">## [1] 97.85346 98.63583 97.93747 97.87583 98.76385 98.74202</w:t>
+        <w:t xml:space="preserve">## [1] 94.64072 97.04953 96.35192 96.23499 96.88859 95.81631</w:t>
       </w:r>
     </w:p>
     <w:p>
@@ -11158,7 +11174,7 @@
         <w:rPr>
           <w:rStyle w:val="VerbatimChar"/>
         </w:rPr>
-        <w:t xml:space="preserve">## Picking joint bandwidth of 0.0316</w:t>
+        <w:t xml:space="preserve">## Picking joint bandwidth of 0.0259</w:t>
       </w:r>
     </w:p>
     <w:p>
@@ -11175,7 +11191,7 @@
               <a:graphicData uri="http://schemas.openxmlformats.org/drawingml/2006/picture">
                 <pic:pic>
                   <pic:nvPicPr>
-                    <pic:cNvPr descr="introduction-to-clean-up-gating_files/figure-docx/unnamed-chunk-58-1.png" id="0" name="Picture"/>
+                    <pic:cNvPr descr="introduction-to-clean-up-gating_files/figure-docx/unnamed-chunk-59-1.png" id="0" name="Picture"/>
                     <pic:cNvPicPr>
                       <a:picLocks noChangeArrowheads="1" noChangeAspect="1"/>
                     </pic:cNvPicPr>
@@ -11476,7 +11492,7 @@
               <a:graphicData uri="http://schemas.openxmlformats.org/drawingml/2006/picture">
                 <pic:pic>
                   <pic:nvPicPr>
-                    <pic:cNvPr descr="introduction-to-clean-up-gating_files/figure-docx/unnamed-chunk-58-2.png" id="0" name="Picture"/>
+                    <pic:cNvPr descr="introduction-to-clean-up-gating_files/figure-docx/unnamed-chunk-59-2.png" id="0" name="Picture"/>
                     <pic:cNvPicPr>
                       <a:picLocks noChangeArrowheads="1" noChangeAspect="1"/>
                     </pic:cNvPicPr>
@@ -12123,7 +12139,7 @@
         <w:rPr>
           <w:rStyle w:val="VerbatimChar"/>
         </w:rPr>
-        <w:t xml:space="preserve">## [1] 97.15004 96.94608 97.01892 96.40548 95.92480 96.68531</w:t>
+        <w:t xml:space="preserve">## [1] 97.75906 97.86352 97.75560 97.30660 97.41313 97.47463</w:t>
       </w:r>
     </w:p>
     <w:p>
@@ -12276,7 +12292,7 @@
         <w:pStyle w:val="FirstParagraph"/>
       </w:pPr>
       <w:r>
-        <w:t xml:space="preserve">Also CIS is gated by using the function find_gaussian_gates_second_top(). But here we have chosen to use 5 % gaussian gates for the lower gate and 20 % for the upper gate. This must be adjusted to what level you want to use for your data. Plots are made and if wanted saved in the same way as for Residuals.</w:t>
+        <w:t xml:space="preserve">Also CIS is gated by using the function find_gaussian_gates_second_top(). But here we have chosen to use 2 % gaussian gates for the lower gate and 40 % for the upper gate. This must be adjusted to what level you want to use for your data. Plots are made and if wanted saved in the same way as for Residuals.</w:t>
       </w:r>
     </w:p>
     <w:p>
@@ -12368,7 +12384,7 @@
         <w:rPr>
           <w:rStyle w:val="DecValTok"/>
         </w:rPr>
-        <w:t xml:space="preserve">5</w:t>
+        <w:t xml:space="preserve">2</w:t>
       </w:r>
       <w:r>
         <w:rPr>
@@ -12392,7 +12408,7 @@
         <w:rPr>
           <w:rStyle w:val="DecValTok"/>
         </w:rPr>
-        <w:t xml:space="preserve">30</w:t>
+        <w:t xml:space="preserve">40</w:t>
       </w:r>
       <w:r>
         <w:rPr>
@@ -12613,7 +12629,7 @@
         <w:rPr>
           <w:rStyle w:val="VerbatimChar"/>
         </w:rPr>
-        <w:t xml:space="preserve">## Picking joint bandwidth of 0.091</w:t>
+        <w:t xml:space="preserve">## Picking joint bandwidth of 0.0896</w:t>
       </w:r>
     </w:p>
     <w:p>
@@ -12630,7 +12646,7 @@
               <a:graphicData uri="http://schemas.openxmlformats.org/drawingml/2006/picture">
                 <pic:pic>
                   <pic:nvPicPr>
-                    <pic:cNvPr descr="introduction-to-clean-up-gating_files/figure-docx/unnamed-chunk-62-1.png" id="0" name="Picture"/>
+                    <pic:cNvPr descr="introduction-to-clean-up-gating_files/figure-docx/unnamed-chunk-63-1.png" id="0" name="Picture"/>
                     <pic:cNvPicPr>
                       <a:picLocks noChangeArrowheads="1" noChangeAspect="1"/>
                     </pic:cNvPicPr>
@@ -12961,7 +12977,7 @@
               <a:graphicData uri="http://schemas.openxmlformats.org/drawingml/2006/picture">
                 <pic:pic>
                   <pic:nvPicPr>
-                    <pic:cNvPr descr="introduction-to-clean-up-gating_files/figure-docx/unnamed-chunk-62-2.png" id="0" name="Picture"/>
+                    <pic:cNvPr descr="introduction-to-clean-up-gating_files/figure-docx/unnamed-chunk-63-2.png" id="0" name="Picture"/>
                     <pic:cNvPicPr>
                       <a:picLocks noChangeArrowheads="1" noChangeAspect="1"/>
                     </pic:cNvPicPr>
@@ -13620,7 +13636,7 @@
         <w:rPr>
           <w:rStyle w:val="VerbatimChar"/>
         </w:rPr>
-        <w:t xml:space="preserve">## [1] 91.18325 90.25747 89.70362 90.73468 84.84239 92.28486</w:t>
+        <w:t xml:space="preserve">## [1] 89.17709 88.12451 86.21055 74.48485 78.27730 90.64788</w:t>
       </w:r>
     </w:p>
     <w:p>
@@ -13761,7 +13777,7 @@
         <w:pStyle w:val="FirstParagraph"/>
       </w:pPr>
       <w:r>
-        <w:t xml:space="preserve">Also, here gaussian gate for the second top is found, but instead of using the variables lower_gate_percent and upper_gate_percent another variable is used. This is perc_include. In this version of the function, we assume the signals to come from two normal distribution and that we want to find the gate that include 99 % of the normal distribution with the highest top. This way of finding the gates involves some computation and will take some time. The best approach is to test on some files and then run it for all files later.</w:t>
+        <w:t xml:space="preserve">Also CIS is gated by using the function find_gaussian_gates_second_top(). But here we have chosen to use 25 % gaussian gates for the lower gate and 25 % for the upper gate. This must be adjusted to what level you want to use for your data. Plots are made and if wanted saved in the same way as for Residuals.</w:t>
       </w:r>
     </w:p>
     <w:p>
@@ -13842,9 +13858,9 @@
       </w:r>
       <w:r>
         <w:rPr>
-          <w:rStyle w:val="OtherTok"/>
-        </w:rPr>
-        <w:t xml:space="preserve">NA</w:t>
+          <w:rStyle w:val="DecValTok"/>
+        </w:rPr>
+        <w:t xml:space="preserve">25</w:t>
       </w:r>
       <w:r>
         <w:rPr>
@@ -13866,599 +13882,28 @@
       </w:r>
       <w:r>
         <w:rPr>
-          <w:rStyle w:val="OtherTok"/>
-        </w:rPr>
-        <w:t xml:space="preserve">NA</w:t>
-      </w:r>
-      <w:r>
-        <w:rPr>
-          <w:rStyle w:val="NormalTok"/>
-        </w:rPr>
-        <w:t xml:space="preserve">, </w:t>
-      </w:r>
-      <w:r>
-        <w:rPr>
-          <w:rStyle w:val="DataTypeTok"/>
-        </w:rPr>
-        <w:t xml:space="preserve">perc_included =</w:t>
-      </w:r>
-      <w:r>
-        <w:rPr>
-          <w:rStyle w:val="NormalTok"/>
-        </w:rPr>
-        <w:t xml:space="preserve"> </w:t>
-      </w:r>
-      <w:r>
-        <w:rPr>
-          <w:rStyle w:val="FloatTok"/>
-        </w:rPr>
-        <w:t xml:space="preserve">0.99</w:t>
-      </w:r>
-      <w:r>
-        <w:rPr>
-          <w:rStyle w:val="NormalTok"/>
-        </w:rPr>
-        <w:t xml:space="preserve">, </w:t>
-      </w:r>
-      <w:r>
-        <w:rPr>
-          <w:rStyle w:val="DataTypeTok"/>
-        </w:rPr>
-        <w:t xml:space="preserve">main_top_to_left =</w:t>
-      </w:r>
-      <w:r>
-        <w:rPr>
-          <w:rStyle w:val="NormalTok"/>
-        </w:rPr>
-        <w:t xml:space="preserve"> F)</w:t>
-      </w:r>
-    </w:p>
-    <w:p>
-      <w:pPr>
-        <w:pStyle w:val="SourceCode"/>
-      </w:pPr>
-      <w:r>
-        <w:rPr>
-          <w:rStyle w:val="VerbatimChar"/>
-        </w:rPr>
-        <w:t xml:space="preserve">FALSE VGLM    linear loop  1 :  loglikelihood = -8862.132</w:t>
-      </w:r>
-      <w:r>
-        <w:br/>
-      </w:r>
-      <w:r>
-        <w:rPr>
-          <w:rStyle w:val="VerbatimChar"/>
-        </w:rPr>
-        <w:t xml:space="preserve">FALSE VGLM    linear loop  2 :  loglikelihood = -8831.306</w:t>
-      </w:r>
-      <w:r>
-        <w:br/>
-      </w:r>
-      <w:r>
-        <w:rPr>
-          <w:rStyle w:val="VerbatimChar"/>
-        </w:rPr>
-        <w:t xml:space="preserve">FALSE VGLM    linear loop  3 :  loglikelihood = -8831.172</w:t>
-      </w:r>
-      <w:r>
-        <w:br/>
-      </w:r>
-      <w:r>
-        <w:rPr>
-          <w:rStyle w:val="VerbatimChar"/>
-        </w:rPr>
-        <w:t xml:space="preserve">FALSE VGLM    linear loop  4 :  loglikelihood = -8831.171</w:t>
-      </w:r>
-      <w:r>
-        <w:br/>
-      </w:r>
-      <w:r>
-        <w:rPr>
-          <w:rStyle w:val="VerbatimChar"/>
-        </w:rPr>
-        <w:t xml:space="preserve">FALSE VGLM    linear loop  1 :  loglikelihood = -5365.459</w:t>
-      </w:r>
-      <w:r>
-        <w:br/>
-      </w:r>
-      <w:r>
-        <w:rPr>
-          <w:rStyle w:val="VerbatimChar"/>
-        </w:rPr>
-        <w:t xml:space="preserve">FALSE VGLM    linear loop  2 :  loglikelihood = -36110.99</w:t>
-      </w:r>
-      <w:r>
-        <w:br/>
-      </w:r>
-      <w:r>
-        <w:rPr>
-          <w:rStyle w:val="VerbatimChar"/>
-        </w:rPr>
-        <w:t xml:space="preserve">FALSE Taking a modified step...</w:t>
-      </w:r>
-      <w:r>
-        <w:br/>
-      </w:r>
-      <w:r>
-        <w:rPr>
-          <w:rStyle w:val="VerbatimChar"/>
-        </w:rPr>
-        <w:t xml:space="preserve">FALSE VGLM    linear loop  2 :  loglikelihood = -5207.957</w:t>
-      </w:r>
-      <w:r>
-        <w:br/>
-      </w:r>
-      <w:r>
-        <w:rPr>
-          <w:rStyle w:val="VerbatimChar"/>
-        </w:rPr>
-        <w:t xml:space="preserve">FALSE VGLM    linear loop  3 :  loglikelihood = -6698.502</w:t>
-      </w:r>
-      <w:r>
-        <w:br/>
-      </w:r>
-      <w:r>
-        <w:rPr>
-          <w:rStyle w:val="VerbatimChar"/>
-        </w:rPr>
-        <w:t xml:space="preserve">FALSE Taking a modified step.</w:t>
-      </w:r>
-      <w:r>
-        <w:br/>
-      </w:r>
-      <w:r>
-        <w:rPr>
-          <w:rStyle w:val="VerbatimChar"/>
-        </w:rPr>
-        <w:t xml:space="preserve">FALSE VGLM    linear loop  3 :  loglikelihood = -5161.445</w:t>
-      </w:r>
-      <w:r>
-        <w:br/>
-      </w:r>
-      <w:r>
-        <w:rPr>
-          <w:rStyle w:val="VerbatimChar"/>
-        </w:rPr>
-        <w:t xml:space="preserve">FALSE VGLM    linear loop  4 :  loglikelihood = -7744.073</w:t>
-      </w:r>
-      <w:r>
-        <w:br/>
-      </w:r>
-      <w:r>
-        <w:rPr>
-          <w:rStyle w:val="VerbatimChar"/>
-        </w:rPr>
-        <w:t xml:space="preserve">FALSE Taking a modified step.</w:t>
-      </w:r>
-      <w:r>
-        <w:br/>
-      </w:r>
-      <w:r>
-        <w:rPr>
-          <w:rStyle w:val="VerbatimChar"/>
-        </w:rPr>
-        <w:t xml:space="preserve">FALSE VGLM    linear loop  4 :  loglikelihood = -4060.977</w:t>
-      </w:r>
-      <w:r>
-        <w:br/>
-      </w:r>
-      <w:r>
-        <w:rPr>
-          <w:rStyle w:val="VerbatimChar"/>
-        </w:rPr>
-        <w:t xml:space="preserve">FALSE VGLM    linear loop  5 :  loglikelihood = -2573.14</w:t>
-      </w:r>
-      <w:r>
-        <w:br/>
-      </w:r>
-      <w:r>
-        <w:rPr>
-          <w:rStyle w:val="VerbatimChar"/>
-        </w:rPr>
-        <w:t xml:space="preserve">FALSE VGLM    linear loop  6 :  loglikelihood = -2082.176</w:t>
-      </w:r>
-      <w:r>
-        <w:br/>
-      </w:r>
-      <w:r>
-        <w:rPr>
-          <w:rStyle w:val="VerbatimChar"/>
-        </w:rPr>
-        <w:t xml:space="preserve">FALSE VGLM    linear loop  7 :  loglikelihood = -2008.9</w:t>
-      </w:r>
-      <w:r>
-        <w:br/>
-      </w:r>
-      <w:r>
-        <w:rPr>
-          <w:rStyle w:val="VerbatimChar"/>
-        </w:rPr>
-        <w:t xml:space="preserve">FALSE VGLM    linear loop  8 :  loglikelihood = -2002.133</w:t>
-      </w:r>
-      <w:r>
-        <w:br/>
-      </w:r>
-      <w:r>
-        <w:rPr>
-          <w:rStyle w:val="VerbatimChar"/>
-        </w:rPr>
-        <w:t xml:space="preserve">FALSE VGLM    linear loop  9 :  loglikelihood = -2000.826</w:t>
-      </w:r>
-      <w:r>
-        <w:br/>
-      </w:r>
-      <w:r>
-        <w:rPr>
-          <w:rStyle w:val="VerbatimChar"/>
-        </w:rPr>
-        <w:t xml:space="preserve">FALSE VGLM    linear loop  10 :  loglikelihood = -2000.531</w:t>
-      </w:r>
-      <w:r>
-        <w:br/>
-      </w:r>
-      <w:r>
-        <w:rPr>
-          <w:rStyle w:val="VerbatimChar"/>
-        </w:rPr>
-        <w:t xml:space="preserve">FALSE VGLM    linear loop  11 :  loglikelihood = -2000.463</w:t>
-      </w:r>
-      <w:r>
-        <w:br/>
-      </w:r>
-      <w:r>
-        <w:rPr>
-          <w:rStyle w:val="VerbatimChar"/>
-        </w:rPr>
-        <w:t xml:space="preserve">FALSE VGLM    linear loop  12 :  loglikelihood = -2000.448</w:t>
-      </w:r>
-      <w:r>
-        <w:br/>
-      </w:r>
-      <w:r>
-        <w:rPr>
-          <w:rStyle w:val="VerbatimChar"/>
-        </w:rPr>
-        <w:t xml:space="preserve">FALSE VGLM    linear loop  13 :  loglikelihood = -2000.444</w:t>
-      </w:r>
-      <w:r>
-        <w:br/>
-      </w:r>
-      <w:r>
-        <w:rPr>
-          <w:rStyle w:val="VerbatimChar"/>
-        </w:rPr>
-        <w:t xml:space="preserve">FALSE VGLM    linear loop  14 :  loglikelihood = -2000.443</w:t>
-      </w:r>
-      <w:r>
-        <w:br/>
-      </w:r>
-      <w:r>
-        <w:rPr>
-          <w:rStyle w:val="VerbatimChar"/>
-        </w:rPr>
-        <w:t xml:space="preserve">FALSE VGLM    linear loop  15 :  loglikelihood = -2000.443</w:t>
-      </w:r>
-      <w:r>
-        <w:br/>
-      </w:r>
-      <w:r>
-        <w:rPr>
-          <w:rStyle w:val="VerbatimChar"/>
-        </w:rPr>
-        <w:t xml:space="preserve">FALSE VGLM    linear loop  1 :  loglikelihood = -6361.175</w:t>
-      </w:r>
-      <w:r>
-        <w:br/>
-      </w:r>
-      <w:r>
-        <w:rPr>
-          <w:rStyle w:val="VerbatimChar"/>
-        </w:rPr>
-        <w:t xml:space="preserve">FALSE VGLM    linear loop  2 :  loglikelihood = -5610.628</w:t>
-      </w:r>
-      <w:r>
-        <w:br/>
-      </w:r>
-      <w:r>
-        <w:rPr>
-          <w:rStyle w:val="VerbatimChar"/>
-        </w:rPr>
-        <w:t xml:space="preserve">FALSE VGLM    linear loop  3 :  loglikelihood = -5507.513</w:t>
-      </w:r>
-      <w:r>
-        <w:br/>
-      </w:r>
-      <w:r>
-        <w:rPr>
-          <w:rStyle w:val="VerbatimChar"/>
-        </w:rPr>
-        <w:t xml:space="preserve">FALSE VGLM    linear loop  4 :  loglikelihood = -5504.004</w:t>
-      </w:r>
-      <w:r>
-        <w:br/>
-      </w:r>
-      <w:r>
-        <w:rPr>
-          <w:rStyle w:val="VerbatimChar"/>
-        </w:rPr>
-        <w:t xml:space="preserve">FALSE VGLM    linear loop  5 :  loglikelihood = -5503.821</w:t>
-      </w:r>
-      <w:r>
-        <w:br/>
-      </w:r>
-      <w:r>
-        <w:rPr>
-          <w:rStyle w:val="VerbatimChar"/>
-        </w:rPr>
-        <w:t xml:space="preserve">FALSE VGLM    linear loop  6 :  loglikelihood = -5503.809</w:t>
-      </w:r>
-      <w:r>
-        <w:br/>
-      </w:r>
-      <w:r>
-        <w:rPr>
-          <w:rStyle w:val="VerbatimChar"/>
-        </w:rPr>
-        <w:t xml:space="preserve">FALSE VGLM    linear loop  7 :  loglikelihood = -5503.808</w:t>
-      </w:r>
-      <w:r>
-        <w:br/>
-      </w:r>
-      <w:r>
-        <w:rPr>
-          <w:rStyle w:val="VerbatimChar"/>
-        </w:rPr>
-        <w:t xml:space="preserve">FALSE VGLM    linear loop  8 :  loglikelihood = -5503.808</w:t>
-      </w:r>
-      <w:r>
-        <w:br/>
-      </w:r>
-      <w:r>
-        <w:rPr>
-          <w:rStyle w:val="VerbatimChar"/>
-        </w:rPr>
-        <w:t xml:space="preserve">FALSE VGLM    linear loop  1 :  loglikelihood = -6298.919</w:t>
-      </w:r>
-      <w:r>
-        <w:br/>
-      </w:r>
-      <w:r>
-        <w:rPr>
-          <w:rStyle w:val="VerbatimChar"/>
-        </w:rPr>
-        <w:t xml:space="preserve">FALSE VGLM    linear loop  2 :  loglikelihood = -5641.061</w:t>
-      </w:r>
-      <w:r>
-        <w:br/>
-      </w:r>
-      <w:r>
-        <w:rPr>
-          <w:rStyle w:val="VerbatimChar"/>
-        </w:rPr>
-        <w:t xml:space="preserve">FALSE VGLM    linear loop  3 :  loglikelihood = -5586.333</w:t>
-      </w:r>
-      <w:r>
-        <w:br/>
-      </w:r>
-      <w:r>
-        <w:rPr>
-          <w:rStyle w:val="VerbatimChar"/>
-        </w:rPr>
-        <w:t xml:space="preserve">FALSE VGLM    linear loop  4 :  loglikelihood = -5582.924</w:t>
-      </w:r>
-      <w:r>
-        <w:br/>
-      </w:r>
-      <w:r>
-        <w:rPr>
-          <w:rStyle w:val="VerbatimChar"/>
-        </w:rPr>
-        <w:t xml:space="preserve">FALSE VGLM    linear loop  5 :  loglikelihood = -5582.552</w:t>
-      </w:r>
-      <w:r>
-        <w:br/>
-      </w:r>
-      <w:r>
-        <w:rPr>
-          <w:rStyle w:val="VerbatimChar"/>
-        </w:rPr>
-        <w:t xml:space="preserve">FALSE VGLM    linear loop  6 :  loglikelihood = -5582.513</w:t>
-      </w:r>
-      <w:r>
-        <w:br/>
-      </w:r>
-      <w:r>
-        <w:rPr>
-          <w:rStyle w:val="VerbatimChar"/>
-        </w:rPr>
-        <w:t xml:space="preserve">FALSE VGLM    linear loop  7 :  loglikelihood = -5582.509</w:t>
-      </w:r>
-      <w:r>
-        <w:br/>
-      </w:r>
-      <w:r>
-        <w:rPr>
-          <w:rStyle w:val="VerbatimChar"/>
-        </w:rPr>
-        <w:t xml:space="preserve">FALSE VGLM    linear loop  8 :  loglikelihood = -5582.509</w:t>
-      </w:r>
-      <w:r>
-        <w:br/>
-      </w:r>
-      <w:r>
-        <w:rPr>
-          <w:rStyle w:val="VerbatimChar"/>
-        </w:rPr>
-        <w:t xml:space="preserve">FALSE VGLM    linear loop  1 :  loglikelihood = -2168.535</w:t>
-      </w:r>
-      <w:r>
-        <w:br/>
-      </w:r>
-      <w:r>
-        <w:rPr>
-          <w:rStyle w:val="VerbatimChar"/>
-        </w:rPr>
-        <w:t xml:space="preserve">FALSE VGLM    linear loop  2 :  loglikelihood = 655.3929</w:t>
-      </w:r>
-      <w:r>
-        <w:br/>
-      </w:r>
-      <w:r>
-        <w:rPr>
-          <w:rStyle w:val="VerbatimChar"/>
-        </w:rPr>
-        <w:t xml:space="preserve">FALSE VGLM    linear loop  3 :  loglikelihood = 1489.639</w:t>
-      </w:r>
-      <w:r>
-        <w:br/>
-      </w:r>
-      <w:r>
-        <w:rPr>
-          <w:rStyle w:val="VerbatimChar"/>
-        </w:rPr>
-        <w:t xml:space="preserve">FALSE VGLM    linear loop  4 :  loglikelihood = 1547.534</w:t>
-      </w:r>
-      <w:r>
-        <w:br/>
-      </w:r>
-      <w:r>
-        <w:rPr>
-          <w:rStyle w:val="VerbatimChar"/>
-        </w:rPr>
-        <w:t xml:space="preserve">FALSE VGLM    linear loop  5 :  loglikelihood = 1548.543</w:t>
-      </w:r>
-      <w:r>
-        <w:br/>
-      </w:r>
-      <w:r>
-        <w:rPr>
-          <w:rStyle w:val="VerbatimChar"/>
-        </w:rPr>
-        <w:t xml:space="preserve">FALSE VGLM    linear loop  6 :  loglikelihood = 1548.566</w:t>
-      </w:r>
-      <w:r>
-        <w:br/>
-      </w:r>
-      <w:r>
-        <w:rPr>
-          <w:rStyle w:val="VerbatimChar"/>
-        </w:rPr>
-        <w:t xml:space="preserve">FALSE VGLM    linear loop  7 :  loglikelihood = 1548.567</w:t>
-      </w:r>
-      <w:r>
-        <w:br/>
-      </w:r>
-      <w:r>
-        <w:rPr>
-          <w:rStyle w:val="VerbatimChar"/>
-        </w:rPr>
-        <w:t xml:space="preserve">FALSE VGLM    linear loop  8 :  loglikelihood = 1548.567</w:t>
-      </w:r>
-      <w:r>
-        <w:br/>
-      </w:r>
-      <w:r>
-        <w:rPr>
-          <w:rStyle w:val="VerbatimChar"/>
-        </w:rPr>
-        <w:t xml:space="preserve">FALSE VGLM    linear loop  1 :  loglikelihood = -5571.409</w:t>
-      </w:r>
-      <w:r>
-        <w:br/>
-      </w:r>
-      <w:r>
-        <w:rPr>
-          <w:rStyle w:val="VerbatimChar"/>
-        </w:rPr>
-        <w:t xml:space="preserve">FALSE VGLM    linear loop  2 :  loglikelihood = -5049.009</w:t>
-      </w:r>
-      <w:r>
-        <w:br/>
-      </w:r>
-      <w:r>
-        <w:rPr>
-          <w:rStyle w:val="VerbatimChar"/>
-        </w:rPr>
-        <w:t xml:space="preserve">FALSE VGLM    linear loop  3 :  loglikelihood = -4984.495</w:t>
-      </w:r>
-      <w:r>
-        <w:br/>
-      </w:r>
-      <w:r>
-        <w:rPr>
-          <w:rStyle w:val="VerbatimChar"/>
-        </w:rPr>
-        <w:t xml:space="preserve">FALSE VGLM    linear loop  4 :  loglikelihood = -4968.179</w:t>
-      </w:r>
-      <w:r>
-        <w:br/>
-      </w:r>
-      <w:r>
-        <w:rPr>
-          <w:rStyle w:val="VerbatimChar"/>
-        </w:rPr>
-        <w:t xml:space="preserve">FALSE VGLM    linear loop  5 :  loglikelihood = -4964.121</w:t>
-      </w:r>
-      <w:r>
-        <w:br/>
-      </w:r>
-      <w:r>
-        <w:rPr>
-          <w:rStyle w:val="VerbatimChar"/>
-        </w:rPr>
-        <w:t xml:space="preserve">FALSE VGLM    linear loop  6 :  loglikelihood = -4963.189</w:t>
-      </w:r>
-      <w:r>
-        <w:br/>
-      </w:r>
-      <w:r>
-        <w:rPr>
-          <w:rStyle w:val="VerbatimChar"/>
-        </w:rPr>
-        <w:t xml:space="preserve">FALSE VGLM    linear loop  7 :  loglikelihood = -4962.984</w:t>
-      </w:r>
-      <w:r>
-        <w:br/>
-      </w:r>
-      <w:r>
-        <w:rPr>
-          <w:rStyle w:val="VerbatimChar"/>
-        </w:rPr>
-        <w:t xml:space="preserve">FALSE VGLM    linear loop  8 :  loglikelihood = -4962.94</w:t>
-      </w:r>
-      <w:r>
-        <w:br/>
-      </w:r>
-      <w:r>
-        <w:rPr>
-          <w:rStyle w:val="VerbatimChar"/>
-        </w:rPr>
-        <w:t xml:space="preserve">FALSE VGLM    linear loop  9 :  loglikelihood = -4962.93</w:t>
-      </w:r>
-      <w:r>
-        <w:br/>
-      </w:r>
-      <w:r>
-        <w:rPr>
-          <w:rStyle w:val="VerbatimChar"/>
-        </w:rPr>
-        <w:t xml:space="preserve">FALSE VGLM    linear loop  10 :  loglikelihood = -4962.928</w:t>
-      </w:r>
-      <w:r>
-        <w:br/>
-      </w:r>
-      <w:r>
-        <w:rPr>
-          <w:rStyle w:val="VerbatimChar"/>
-        </w:rPr>
-        <w:t xml:space="preserve">FALSE VGLM    linear loop  11 :  loglikelihood = -4962.928</w:t>
-      </w:r>
-    </w:p>
-    <w:p>
-      <w:pPr>
-        <w:pStyle w:val="SourceCode"/>
-      </w:pPr>
+          <w:rStyle w:val="DecValTok"/>
+        </w:rPr>
+        <w:t xml:space="preserve">25</w:t>
+      </w:r>
+      <w:r>
+        <w:rPr>
+          <w:rStyle w:val="NormalTok"/>
+        </w:rPr>
+        <w:t xml:space="preserve">)</w:t>
+      </w:r>
+      <w:r>
+        <w:br/>
+      </w:r>
+      <w:r>
+        <w:rPr>
+          <w:rStyle w:val="NormalTok"/>
+        </w:rPr>
+        <w:t xml:space="preserve"> </w:t>
+      </w:r>
+      <w:r>
+        <w:br/>
+      </w:r>
       <w:r>
         <w:rPr>
           <w:rStyle w:val="NormalTok"/>
@@ -14618,7 +14063,7 @@
               <a:graphicData uri="http://schemas.openxmlformats.org/drawingml/2006/picture">
                 <pic:pic>
                   <pic:nvPicPr>
-                    <pic:cNvPr descr="introduction-to-clean-up-gating_files/figure-docx/unnamed-chunk-66-1.png" id="0" name="Picture"/>
+                    <pic:cNvPr descr="introduction-to-clean-up-gating_files/figure-docx/unnamed-chunk-67-1.png" id="0" name="Picture"/>
                     <pic:cNvPicPr>
                       <a:picLocks noChangeArrowheads="1" noChangeAspect="1"/>
                     </pic:cNvPicPr>
@@ -14880,7 +14325,7 @@
               <a:graphicData uri="http://schemas.openxmlformats.org/drawingml/2006/picture">
                 <pic:pic>
                   <pic:nvPicPr>
-                    <pic:cNvPr descr="introduction-to-clean-up-gating_files/figure-docx/unnamed-chunk-66-2.png" id="0" name="Picture"/>
+                    <pic:cNvPr descr="introduction-to-clean-up-gating_files/figure-docx/unnamed-chunk-67-2.png" id="0" name="Picture"/>
                     <pic:cNvPicPr>
                       <a:picLocks noChangeArrowheads="1" noChangeAspect="1"/>
                     </pic:cNvPicPr>
@@ -15528,7 +14973,7 @@
         <w:rPr>
           <w:rStyle w:val="VerbatimChar"/>
         </w:rPr>
-        <w:t xml:space="preserve">## [1] 62.03381 89.11603 74.95157 75.98341 90.83064 79.55387</w:t>
+        <w:t xml:space="preserve">## [1] 63.97400 79.74635 76.75749 78.00120 86.92578 74.55428</w:t>
       </w:r>
     </w:p>
     <w:p>
@@ -15759,7 +15204,7 @@
         <w:rPr>
           <w:rStyle w:val="DecValTok"/>
         </w:rPr>
-        <w:t xml:space="preserve">15</w:t>
+        <w:t xml:space="preserve">25</w:t>
       </w:r>
       <w:r>
         <w:rPr>
@@ -15783,7 +15228,7 @@
         <w:rPr>
           <w:rStyle w:val="DecValTok"/>
         </w:rPr>
-        <w:t xml:space="preserve">5</w:t>
+        <w:t xml:space="preserve">25</w:t>
       </w:r>
       <w:r>
         <w:rPr>
@@ -15953,7 +15398,7 @@
         <w:rPr>
           <w:rStyle w:val="VerbatimChar"/>
         </w:rPr>
-        <w:t xml:space="preserve">## Picking joint bandwidth of 0.0187</w:t>
+        <w:t xml:space="preserve">## Picking joint bandwidth of 0.0152</w:t>
       </w:r>
     </w:p>
     <w:p>
@@ -15970,7 +15415,7 @@
               <a:graphicData uri="http://schemas.openxmlformats.org/drawingml/2006/picture">
                 <pic:pic>
                   <pic:nvPicPr>
-                    <pic:cNvPr descr="introduction-to-clean-up-gating_files/figure-docx/unnamed-chunk-70-1.png" id="0" name="Picture"/>
+                    <pic:cNvPr descr="introduction-to-clean-up-gating_files/figure-docx/unnamed-chunk-71-1.png" id="0" name="Picture"/>
                     <pic:cNvPicPr>
                       <a:picLocks noChangeArrowheads="1" noChangeAspect="1"/>
                     </pic:cNvPicPr>
@@ -16238,7 +15683,7 @@
               <a:graphicData uri="http://schemas.openxmlformats.org/drawingml/2006/picture">
                 <pic:pic>
                   <pic:nvPicPr>
-                    <pic:cNvPr descr="introduction-to-clean-up-gating_files/figure-docx/unnamed-chunk-70-2.png" id="0" name="Picture"/>
+                    <pic:cNvPr descr="introduction-to-clean-up-gating_files/figure-docx/unnamed-chunk-71-2.png" id="0" name="Picture"/>
                     <pic:cNvPicPr>
                       <a:picLocks noChangeArrowheads="1" noChangeAspect="1"/>
                     </pic:cNvPicPr>
@@ -16886,7 +16331,7 @@
         <w:rPr>
           <w:rStyle w:val="VerbatimChar"/>
         </w:rPr>
-        <w:t xml:space="preserve">## [1] 96.31410 96.83951 96.70899 96.45962 97.09914 94.75210</w:t>
+        <w:t xml:space="preserve">## [1] 92.06401 93.05533 92.30789 92.22778 92.94362 89.22780</w:t>
       </w:r>
     </w:p>
     <w:p>

</xml_diff>

<commit_message>
small change in text
</commit_message>
<xml_diff>
--- a/introduction-to-clean-up-gating.docx
+++ b/introduction-to-clean-up-gating.docx
@@ -75,7 +75,7 @@
         <w:rPr>
           <w:rStyle w:val="VerbatimChar"/>
         </w:rPr>
-        <w:t xml:space="preserve">## [1] "Thu Apr 07 10:26:45 2022"</w:t>
+        <w:t xml:space="preserve">## [1] "Thu Apr 07 10:37:05 2022"</w:t>
       </w:r>
     </w:p>
     <w:p>
@@ -107,7 +107,7 @@
         <w:t xml:space="preserve">“</w:t>
       </w:r>
       <w:r>
-        <w:t xml:space="preserve">example clean up gating alle filer.R</w:t>
+        <w:t xml:space="preserve">clean up gating all files panel 1 mars 2022.R</w:t>
       </w:r>
       <w:r>
         <w:t xml:space="preserve">”</w:t>
@@ -5071,7 +5071,7 @@
         <w:rPr>
           <w:rStyle w:val="VerbatimChar"/>
         </w:rPr>
-        <w:t xml:space="preserve">## Picking joint bandwidth of 0.0226</w:t>
+        <w:t xml:space="preserve">## Picking joint bandwidth of 0.0224</w:t>
       </w:r>
     </w:p>
     <w:p>
@@ -7035,7 +7035,7 @@
         <w:rPr>
           <w:rStyle w:val="VerbatimChar"/>
         </w:rPr>
-        <w:t xml:space="preserve">## Picking joint bandwidth of 0.0614</w:t>
+        <w:t xml:space="preserve">## Picking joint bandwidth of 0.0612</w:t>
       </w:r>
     </w:p>
     <w:p>
@@ -8756,7 +8756,7 @@
         <w:rPr>
           <w:rStyle w:val="VerbatimChar"/>
         </w:rPr>
-        <w:t xml:space="preserve">## Picking joint bandwidth of 0.0248</w:t>
+        <w:t xml:space="preserve">## Picking joint bandwidth of 0.025</w:t>
       </w:r>
     </w:p>
     <w:p>
@@ -12629,7 +12629,7 @@
         <w:rPr>
           <w:rStyle w:val="VerbatimChar"/>
         </w:rPr>
-        <w:t xml:space="preserve">## Picking joint bandwidth of 0.0896</w:t>
+        <w:t xml:space="preserve">## Picking joint bandwidth of 0.0898</w:t>
       </w:r>
     </w:p>
     <w:p>

</xml_diff>